<commit_message>
fix (default docx) refactor default file and add new file
</commit_message>
<xml_diff>
--- a/src/assets/files/raport.docx
+++ b/src/assets/files/raport.docx
@@ -131,11 +131,13 @@
     </w:p>
     <w:p>
       <w:pPr>
-        <w:jc w:val="center"/>
-        <w:rPr>
-          <w:rFonts w:ascii="Arial" w:hAnsi="Arial" w:cs="Arial"/>
-          <w:sz w:val="28"/>
-          <w:szCs w:val="28"/>
+        <w:rPr>
+          <w:rFonts w:ascii="Arial" w:hAnsi="Arial" w:cs="Arial"/>
+          <w:color w:val="000000"/>
+          <w:sz w:val="28"/>
+          <w:szCs w:val="28"/>
+          <w:shd w:val="clear" w:color="auto" w:fill="FFFFFF"/>
+          <w:lang w:val="en-US"/>
         </w:rPr>
       </w:pPr>
       <w:r>
@@ -182,6 +184,14 @@
       <w:r>
         <w:rPr>
           <w:rFonts w:ascii="Arial" w:hAnsi="Arial" w:cs="Arial"/>
+          <w:sz w:val="28"/>
+          <w:szCs w:val="28"/>
+        </w:rPr>
+        <w:t xml:space="preserve"> </w:t>
+      </w:r>
+      <w:r>
+        <w:rPr>
+          <w:rFonts w:ascii="Arial" w:hAnsi="Arial" w:cs="Arial"/>
           <w:color w:val="000000"/>
           <w:sz w:val="28"/>
           <w:szCs w:val="28"/>
@@ -212,8 +222,6 @@
         </w:rPr>
         <w:t>}</w:t>
       </w:r>
-      <w:bookmarkStart w:id="0" w:name="_GoBack"/>
-      <w:bookmarkEnd w:id="0"/>
       <w:r>
         <w:rPr>
           <w:rFonts w:ascii="Arial" w:hAnsi="Arial" w:cs="Arial"/>
@@ -250,7 +258,47 @@
           <w:szCs w:val="28"/>
           <w:shd w:val="clear" w:color="auto" w:fill="FFFFFF"/>
         </w:rPr>
-        <w:t>} осмотр станции {</w:t>
+        <w:t xml:space="preserve">} </w:t>
+      </w:r>
+      <w:r>
+        <w:rPr>
+          <w:rFonts w:ascii="Arial" w:hAnsi="Arial" w:cs="Arial"/>
+          <w:color w:val="000000"/>
+          <w:sz w:val="28"/>
+          <w:szCs w:val="28"/>
+          <w:shd w:val="clear" w:color="auto" w:fill="FFFFFF"/>
+        </w:rPr>
+        <w:t>осмотр</w:t>
+      </w:r>
+      <w:r>
+        <w:rPr>
+          <w:rFonts w:ascii="Arial" w:hAnsi="Arial" w:cs="Arial"/>
+          <w:color w:val="000000"/>
+          <w:sz w:val="28"/>
+          <w:szCs w:val="28"/>
+          <w:shd w:val="clear" w:color="auto" w:fill="FFFFFF"/>
+        </w:rPr>
+        <w:t xml:space="preserve"> </w:t>
+      </w:r>
+      <w:r>
+        <w:rPr>
+          <w:rFonts w:ascii="Arial" w:hAnsi="Arial" w:cs="Arial"/>
+          <w:color w:val="000000"/>
+          <w:sz w:val="28"/>
+          <w:szCs w:val="28"/>
+          <w:shd w:val="clear" w:color="auto" w:fill="FFFFFF"/>
+        </w:rPr>
+        <w:t>станции</w:t>
+      </w:r>
+      <w:r>
+        <w:rPr>
+          <w:rFonts w:ascii="Arial" w:hAnsi="Arial" w:cs="Arial"/>
+          <w:color w:val="000000"/>
+          <w:sz w:val="28"/>
+          <w:szCs w:val="28"/>
+          <w:shd w:val="clear" w:color="auto" w:fill="FFFFFF"/>
+        </w:rPr>
+        <w:t xml:space="preserve"> {</w:t>
       </w:r>
       <w:r>
         <w:rPr>
@@ -271,7 +319,57 @@
           <w:szCs w:val="28"/>
           <w:shd w:val="clear" w:color="auto" w:fill="FFFFFF"/>
         </w:rPr>
-        <w:t>} прошёл без замечаний</w:t>
+        <w:t xml:space="preserve">} </w:t>
+      </w:r>
+      <w:r>
+        <w:rPr>
+          <w:rFonts w:ascii="Arial" w:hAnsi="Arial" w:cs="Arial"/>
+          <w:color w:val="000000"/>
+          <w:sz w:val="28"/>
+          <w:szCs w:val="28"/>
+          <w:shd w:val="clear" w:color="auto" w:fill="FFFFFF"/>
+        </w:rPr>
+        <w:t>прошёл</w:t>
+      </w:r>
+      <w:r>
+        <w:rPr>
+          <w:rFonts w:ascii="Arial" w:hAnsi="Arial" w:cs="Arial"/>
+          <w:color w:val="000000"/>
+          <w:sz w:val="28"/>
+          <w:szCs w:val="28"/>
+          <w:shd w:val="clear" w:color="auto" w:fill="FFFFFF"/>
+        </w:rPr>
+        <w:t xml:space="preserve"> </w:t>
+      </w:r>
+      <w:r>
+        <w:rPr>
+          <w:rFonts w:ascii="Arial" w:hAnsi="Arial" w:cs="Arial"/>
+          <w:color w:val="000000"/>
+          <w:sz w:val="28"/>
+          <w:szCs w:val="28"/>
+          <w:shd w:val="clear" w:color="auto" w:fill="FFFFFF"/>
+        </w:rPr>
+        <w:t>без</w:t>
+      </w:r>
+      <w:r>
+        <w:rPr>
+          <w:rFonts w:ascii="Arial" w:hAnsi="Arial" w:cs="Arial"/>
+          <w:color w:val="000000"/>
+          <w:sz w:val="28"/>
+          <w:szCs w:val="28"/>
+          <w:shd w:val="clear" w:color="auto" w:fill="FFFFFF"/>
+        </w:rPr>
+        <w:t xml:space="preserve"> </w:t>
+      </w:r>
+      <w:r>
+        <w:rPr>
+          <w:rFonts w:ascii="Arial" w:hAnsi="Arial" w:cs="Arial"/>
+          <w:color w:val="000000"/>
+          <w:sz w:val="28"/>
+          <w:szCs w:val="28"/>
+          <w:shd w:val="clear" w:color="auto" w:fill="FFFFFF"/>
+        </w:rPr>
+        <w:t>замечаний</w:t>
       </w:r>
       <w:r>
         <w:rPr>
@@ -375,7 +473,47 @@
           <w:szCs w:val="28"/>
           <w:shd w:val="clear" w:color="auto" w:fill="FFFFFF"/>
         </w:rPr>
-        <w:t>} осмотр станции {</w:t>
+        <w:t xml:space="preserve">} </w:t>
+      </w:r>
+      <w:r>
+        <w:rPr>
+          <w:rFonts w:ascii="Arial" w:hAnsi="Arial" w:cs="Arial"/>
+          <w:color w:val="000000"/>
+          <w:sz w:val="28"/>
+          <w:szCs w:val="28"/>
+          <w:shd w:val="clear" w:color="auto" w:fill="FFFFFF"/>
+        </w:rPr>
+        <w:t>осмотр</w:t>
+      </w:r>
+      <w:r>
+        <w:rPr>
+          <w:rFonts w:ascii="Arial" w:hAnsi="Arial" w:cs="Arial"/>
+          <w:color w:val="000000"/>
+          <w:sz w:val="28"/>
+          <w:szCs w:val="28"/>
+          <w:shd w:val="clear" w:color="auto" w:fill="FFFFFF"/>
+        </w:rPr>
+        <w:t xml:space="preserve"> </w:t>
+      </w:r>
+      <w:r>
+        <w:rPr>
+          <w:rFonts w:ascii="Arial" w:hAnsi="Arial" w:cs="Arial"/>
+          <w:color w:val="000000"/>
+          <w:sz w:val="28"/>
+          <w:szCs w:val="28"/>
+          <w:shd w:val="clear" w:color="auto" w:fill="FFFFFF"/>
+        </w:rPr>
+        <w:t>станции</w:t>
+      </w:r>
+      <w:r>
+        <w:rPr>
+          <w:rFonts w:ascii="Arial" w:hAnsi="Arial" w:cs="Arial"/>
+          <w:color w:val="000000"/>
+          <w:sz w:val="28"/>
+          <w:szCs w:val="28"/>
+          <w:shd w:val="clear" w:color="auto" w:fill="FFFFFF"/>
+        </w:rPr>
+        <w:t xml:space="preserve"> {</w:t>
       </w:r>
       <w:r>
         <w:rPr>
@@ -396,7 +534,57 @@
           <w:szCs w:val="28"/>
           <w:shd w:val="clear" w:color="auto" w:fill="FFFFFF"/>
         </w:rPr>
-        <w:t>} прошёл без замечаний</w:t>
+        <w:t xml:space="preserve">} </w:t>
+      </w:r>
+      <w:r>
+        <w:rPr>
+          <w:rFonts w:ascii="Arial" w:hAnsi="Arial" w:cs="Arial"/>
+          <w:color w:val="000000"/>
+          <w:sz w:val="28"/>
+          <w:szCs w:val="28"/>
+          <w:shd w:val="clear" w:color="auto" w:fill="FFFFFF"/>
+        </w:rPr>
+        <w:t>прошёл</w:t>
+      </w:r>
+      <w:r>
+        <w:rPr>
+          <w:rFonts w:ascii="Arial" w:hAnsi="Arial" w:cs="Arial"/>
+          <w:color w:val="000000"/>
+          <w:sz w:val="28"/>
+          <w:szCs w:val="28"/>
+          <w:shd w:val="clear" w:color="auto" w:fill="FFFFFF"/>
+        </w:rPr>
+        <w:t xml:space="preserve"> </w:t>
+      </w:r>
+      <w:r>
+        <w:rPr>
+          <w:rFonts w:ascii="Arial" w:hAnsi="Arial" w:cs="Arial"/>
+          <w:color w:val="000000"/>
+          <w:sz w:val="28"/>
+          <w:szCs w:val="28"/>
+          <w:shd w:val="clear" w:color="auto" w:fill="FFFFFF"/>
+        </w:rPr>
+        <w:t>без</w:t>
+      </w:r>
+      <w:r>
+        <w:rPr>
+          <w:rFonts w:ascii="Arial" w:hAnsi="Arial" w:cs="Arial"/>
+          <w:color w:val="000000"/>
+          <w:sz w:val="28"/>
+          <w:szCs w:val="28"/>
+          <w:shd w:val="clear" w:color="auto" w:fill="FFFFFF"/>
+        </w:rPr>
+        <w:t xml:space="preserve"> </w:t>
+      </w:r>
+      <w:r>
+        <w:rPr>
+          <w:rFonts w:ascii="Arial" w:hAnsi="Arial" w:cs="Arial"/>
+          <w:color w:val="000000"/>
+          <w:sz w:val="28"/>
+          <w:szCs w:val="28"/>
+          <w:shd w:val="clear" w:color="auto" w:fill="FFFFFF"/>
+        </w:rPr>
+        <w:t>замечаний</w:t>
       </w:r>
       <w:r>
         <w:rPr>
@@ -492,7 +680,17 @@
           <w:szCs w:val="28"/>
           <w:shd w:val="clear" w:color="auto" w:fill="FFFFFF"/>
         </w:rPr>
-        <w:t xml:space="preserve">осмотр </w:t>
+        <w:t>осмотр</w:t>
+      </w:r>
+      <w:r>
+        <w:rPr>
+          <w:rFonts w:ascii="Arial" w:hAnsi="Arial" w:cs="Arial"/>
+          <w:color w:val="000000"/>
+          <w:sz w:val="28"/>
+          <w:szCs w:val="28"/>
+          <w:shd w:val="clear" w:color="auto" w:fill="FFFFFF"/>
+        </w:rPr>
+        <w:t xml:space="preserve"> </w:t>
       </w:r>
       <w:r>
         <w:rPr>
@@ -550,7 +748,27 @@
           <w:szCs w:val="28"/>
           <w:shd w:val="clear" w:color="auto" w:fill="FFFFFF"/>
         </w:rPr>
-        <w:t>на перегоне</w:t>
+        <w:t>на</w:t>
+      </w:r>
+      <w:r>
+        <w:rPr>
+          <w:rFonts w:ascii="Arial" w:hAnsi="Arial" w:cs="Arial"/>
+          <w:color w:val="000000"/>
+          <w:sz w:val="28"/>
+          <w:szCs w:val="28"/>
+          <w:shd w:val="clear" w:color="auto" w:fill="FFFFFF"/>
+        </w:rPr>
+        <w:t xml:space="preserve"> </w:t>
+      </w:r>
+      <w:r>
+        <w:rPr>
+          <w:rFonts w:ascii="Arial" w:hAnsi="Arial" w:cs="Arial"/>
+          <w:color w:val="000000"/>
+          <w:sz w:val="28"/>
+          <w:szCs w:val="28"/>
+          <w:shd w:val="clear" w:color="auto" w:fill="FFFFFF"/>
+        </w:rPr>
+        <w:t>перегоне</w:t>
       </w:r>
       <w:r>
         <w:rPr>
@@ -591,7 +809,17 @@
           <w:szCs w:val="28"/>
           <w:shd w:val="clear" w:color="auto" w:fill="FFFFFF"/>
         </w:rPr>
-        <w:t xml:space="preserve"> П</w:t>
+        <w:t xml:space="preserve"> </w:t>
+      </w:r>
+      <w:r>
+        <w:rPr>
+          <w:rFonts w:ascii="Arial" w:hAnsi="Arial" w:cs="Arial"/>
+          <w:color w:val="000000"/>
+          <w:sz w:val="28"/>
+          <w:szCs w:val="28"/>
+          <w:shd w:val="clear" w:color="auto" w:fill="FFFFFF"/>
+        </w:rPr>
+        <w:t>П</w:t>
       </w:r>
       <w:proofErr w:type="gramStart"/>
       <w:r>
@@ -602,7 +830,17 @@
           <w:szCs w:val="28"/>
           <w:shd w:val="clear" w:color="auto" w:fill="FFFFFF"/>
         </w:rPr>
-        <w:t>К(</w:t>
+        <w:t>К</w:t>
+      </w:r>
+      <w:r>
+        <w:rPr>
+          <w:rFonts w:ascii="Arial" w:hAnsi="Arial" w:cs="Arial"/>
+          <w:color w:val="000000"/>
+          <w:sz w:val="28"/>
+          <w:szCs w:val="28"/>
+          <w:shd w:val="clear" w:color="auto" w:fill="FFFFFF"/>
+        </w:rPr>
+        <w:t>(</w:t>
       </w:r>
       <w:proofErr w:type="gramEnd"/>
       <w:r>
@@ -623,7 +861,57 @@
           <w:szCs w:val="28"/>
           <w:shd w:val="clear" w:color="auto" w:fill="FFFFFF"/>
         </w:rPr>
-        <w:t xml:space="preserve"> прошёл без замечаний</w:t>
+        <w:t xml:space="preserve"> </w:t>
+      </w:r>
+      <w:r>
+        <w:rPr>
+          <w:rFonts w:ascii="Arial" w:hAnsi="Arial" w:cs="Arial"/>
+          <w:color w:val="000000"/>
+          <w:sz w:val="28"/>
+          <w:szCs w:val="28"/>
+          <w:shd w:val="clear" w:color="auto" w:fill="FFFFFF"/>
+        </w:rPr>
+        <w:t>прошёл</w:t>
+      </w:r>
+      <w:r>
+        <w:rPr>
+          <w:rFonts w:ascii="Arial" w:hAnsi="Arial" w:cs="Arial"/>
+          <w:color w:val="000000"/>
+          <w:sz w:val="28"/>
+          <w:szCs w:val="28"/>
+          <w:shd w:val="clear" w:color="auto" w:fill="FFFFFF"/>
+        </w:rPr>
+        <w:t xml:space="preserve"> </w:t>
+      </w:r>
+      <w:r>
+        <w:rPr>
+          <w:rFonts w:ascii="Arial" w:hAnsi="Arial" w:cs="Arial"/>
+          <w:color w:val="000000"/>
+          <w:sz w:val="28"/>
+          <w:szCs w:val="28"/>
+          <w:shd w:val="clear" w:color="auto" w:fill="FFFFFF"/>
+        </w:rPr>
+        <w:t>без</w:t>
+      </w:r>
+      <w:r>
+        <w:rPr>
+          <w:rFonts w:ascii="Arial" w:hAnsi="Arial" w:cs="Arial"/>
+          <w:color w:val="000000"/>
+          <w:sz w:val="28"/>
+          <w:szCs w:val="28"/>
+          <w:shd w:val="clear" w:color="auto" w:fill="FFFFFF"/>
+        </w:rPr>
+        <w:t xml:space="preserve"> </w:t>
+      </w:r>
+      <w:r>
+        <w:rPr>
+          <w:rFonts w:ascii="Arial" w:hAnsi="Arial" w:cs="Arial"/>
+          <w:color w:val="000000"/>
+          <w:sz w:val="28"/>
+          <w:szCs w:val="28"/>
+          <w:shd w:val="clear" w:color="auto" w:fill="FFFFFF"/>
+        </w:rPr>
+        <w:t>замечаний</w:t>
       </w:r>
       <w:r>
         <w:rPr>
@@ -737,7 +1025,47 @@
           <w:szCs w:val="28"/>
           <w:shd w:val="clear" w:color="auto" w:fill="FFFFFF"/>
         </w:rPr>
-        <w:t>} на станции {</w:t>
+        <w:t xml:space="preserve">} </w:t>
+      </w:r>
+      <w:r>
+        <w:rPr>
+          <w:rFonts w:ascii="Arial" w:hAnsi="Arial" w:cs="Arial"/>
+          <w:color w:val="000000"/>
+          <w:sz w:val="28"/>
+          <w:szCs w:val="28"/>
+          <w:shd w:val="clear" w:color="auto" w:fill="FFFFFF"/>
+        </w:rPr>
+        <w:t>на</w:t>
+      </w:r>
+      <w:r>
+        <w:rPr>
+          <w:rFonts w:ascii="Arial" w:hAnsi="Arial" w:cs="Arial"/>
+          <w:color w:val="000000"/>
+          <w:sz w:val="28"/>
+          <w:szCs w:val="28"/>
+          <w:shd w:val="clear" w:color="auto" w:fill="FFFFFF"/>
+        </w:rPr>
+        <w:t xml:space="preserve"> </w:t>
+      </w:r>
+      <w:r>
+        <w:rPr>
+          <w:rFonts w:ascii="Arial" w:hAnsi="Arial" w:cs="Arial"/>
+          <w:color w:val="000000"/>
+          <w:sz w:val="28"/>
+          <w:szCs w:val="28"/>
+          <w:shd w:val="clear" w:color="auto" w:fill="FFFFFF"/>
+        </w:rPr>
+        <w:t>станции</w:t>
+      </w:r>
+      <w:r>
+        <w:rPr>
+          <w:rFonts w:ascii="Arial" w:hAnsi="Arial" w:cs="Arial"/>
+          <w:color w:val="000000"/>
+          <w:sz w:val="28"/>
+          <w:szCs w:val="28"/>
+          <w:shd w:val="clear" w:color="auto" w:fill="FFFFFF"/>
+        </w:rPr>
+        <w:t xml:space="preserve"> {</w:t>
       </w:r>
       <w:r>
         <w:rPr>
@@ -758,7 +1086,147 @@
           <w:szCs w:val="28"/>
           <w:shd w:val="clear" w:color="auto" w:fill="FFFFFF"/>
         </w:rPr>
-        <w:t>} проведена, замечания будут отражены в сводном акте.{/</w:t>
+        <w:t xml:space="preserve">} </w:t>
+      </w:r>
+      <w:r>
+        <w:rPr>
+          <w:rFonts w:ascii="Arial" w:hAnsi="Arial" w:cs="Arial"/>
+          <w:color w:val="000000"/>
+          <w:sz w:val="28"/>
+          <w:szCs w:val="28"/>
+          <w:shd w:val="clear" w:color="auto" w:fill="FFFFFF"/>
+        </w:rPr>
+        <w:t>проведена</w:t>
+      </w:r>
+      <w:r>
+        <w:rPr>
+          <w:rFonts w:ascii="Arial" w:hAnsi="Arial" w:cs="Arial"/>
+          <w:color w:val="000000"/>
+          <w:sz w:val="28"/>
+          <w:szCs w:val="28"/>
+          <w:shd w:val="clear" w:color="auto" w:fill="FFFFFF"/>
+        </w:rPr>
+        <w:t xml:space="preserve">, </w:t>
+      </w:r>
+      <w:r>
+        <w:rPr>
+          <w:rFonts w:ascii="Arial" w:hAnsi="Arial" w:cs="Arial"/>
+          <w:color w:val="000000"/>
+          <w:sz w:val="28"/>
+          <w:szCs w:val="28"/>
+          <w:shd w:val="clear" w:color="auto" w:fill="FFFFFF"/>
+        </w:rPr>
+        <w:t>замечания</w:t>
+      </w:r>
+      <w:r>
+        <w:rPr>
+          <w:rFonts w:ascii="Arial" w:hAnsi="Arial" w:cs="Arial"/>
+          <w:color w:val="000000"/>
+          <w:sz w:val="28"/>
+          <w:szCs w:val="28"/>
+          <w:shd w:val="clear" w:color="auto" w:fill="FFFFFF"/>
+        </w:rPr>
+        <w:t xml:space="preserve"> </w:t>
+      </w:r>
+      <w:r>
+        <w:rPr>
+          <w:rFonts w:ascii="Arial" w:hAnsi="Arial" w:cs="Arial"/>
+          <w:color w:val="000000"/>
+          <w:sz w:val="28"/>
+          <w:szCs w:val="28"/>
+          <w:shd w:val="clear" w:color="auto" w:fill="FFFFFF"/>
+        </w:rPr>
+        <w:t>будут</w:t>
+      </w:r>
+      <w:r>
+        <w:rPr>
+          <w:rFonts w:ascii="Arial" w:hAnsi="Arial" w:cs="Arial"/>
+          <w:color w:val="000000"/>
+          <w:sz w:val="28"/>
+          <w:szCs w:val="28"/>
+          <w:shd w:val="clear" w:color="auto" w:fill="FFFFFF"/>
+        </w:rPr>
+        <w:t xml:space="preserve"> </w:t>
+      </w:r>
+      <w:r>
+        <w:rPr>
+          <w:rFonts w:ascii="Arial" w:hAnsi="Arial" w:cs="Arial"/>
+          <w:color w:val="000000"/>
+          <w:sz w:val="28"/>
+          <w:szCs w:val="28"/>
+          <w:shd w:val="clear" w:color="auto" w:fill="FFFFFF"/>
+        </w:rPr>
+        <w:t>отражены</w:t>
+      </w:r>
+      <w:r>
+        <w:rPr>
+          <w:rFonts w:ascii="Arial" w:hAnsi="Arial" w:cs="Arial"/>
+          <w:color w:val="000000"/>
+          <w:sz w:val="28"/>
+          <w:szCs w:val="28"/>
+          <w:shd w:val="clear" w:color="auto" w:fill="FFFFFF"/>
+        </w:rPr>
+        <w:t xml:space="preserve"> </w:t>
+      </w:r>
+      <w:r>
+        <w:rPr>
+          <w:rFonts w:ascii="Arial" w:hAnsi="Arial" w:cs="Arial"/>
+          <w:color w:val="000000"/>
+          <w:sz w:val="28"/>
+          <w:szCs w:val="28"/>
+          <w:shd w:val="clear" w:color="auto" w:fill="FFFFFF"/>
+        </w:rPr>
+        <w:t>в</w:t>
+      </w:r>
+      <w:r>
+        <w:rPr>
+          <w:rFonts w:ascii="Arial" w:hAnsi="Arial" w:cs="Arial"/>
+          <w:color w:val="000000"/>
+          <w:sz w:val="28"/>
+          <w:szCs w:val="28"/>
+          <w:shd w:val="clear" w:color="auto" w:fill="FFFFFF"/>
+        </w:rPr>
+        <w:t xml:space="preserve"> </w:t>
+      </w:r>
+      <w:r>
+        <w:rPr>
+          <w:rFonts w:ascii="Arial" w:hAnsi="Arial" w:cs="Arial"/>
+          <w:color w:val="000000"/>
+          <w:sz w:val="28"/>
+          <w:szCs w:val="28"/>
+          <w:shd w:val="clear" w:color="auto" w:fill="FFFFFF"/>
+        </w:rPr>
+        <w:t>сводном</w:t>
+      </w:r>
+      <w:r>
+        <w:rPr>
+          <w:rFonts w:ascii="Arial" w:hAnsi="Arial" w:cs="Arial"/>
+          <w:color w:val="000000"/>
+          <w:sz w:val="28"/>
+          <w:szCs w:val="28"/>
+          <w:shd w:val="clear" w:color="auto" w:fill="FFFFFF"/>
+        </w:rPr>
+        <w:t xml:space="preserve"> </w:t>
+      </w:r>
+      <w:r>
+        <w:rPr>
+          <w:rFonts w:ascii="Arial" w:hAnsi="Arial" w:cs="Arial"/>
+          <w:color w:val="000000"/>
+          <w:sz w:val="28"/>
+          <w:szCs w:val="28"/>
+          <w:shd w:val="clear" w:color="auto" w:fill="FFFFFF"/>
+        </w:rPr>
+        <w:t>акте</w:t>
+      </w:r>
+      <w:r>
+        <w:rPr>
+          <w:rFonts w:ascii="Arial" w:hAnsi="Arial" w:cs="Arial"/>
+          <w:color w:val="000000"/>
+          <w:sz w:val="28"/>
+          <w:szCs w:val="28"/>
+          <w:shd w:val="clear" w:color="auto" w:fill="FFFFFF"/>
+        </w:rPr>
+        <w:t>.{/</w:t>
       </w:r>
       <w:proofErr w:type="spellStart"/>
       <w:r>
@@ -782,33 +1250,215 @@
           <w:shd w:val="clear" w:color="auto" w:fill="FFFFFF"/>
         </w:rPr>
         <w:t>}</w:t>
-      </w:r>
-      <w:r>
-        <w:rPr>
-          <w:sz w:val="28"/>
-          <w:szCs w:val="28"/>
-        </w:rPr>
-        <w:br/>
       </w:r>
     </w:p>
     <w:p>
       <w:pPr>
-        <w:jc w:val="right"/>
-        <w:rPr>
-          <w:sz w:val="28"/>
-          <w:szCs w:val="28"/>
+        <w:rPr>
+          <w:rFonts w:ascii="Arial" w:hAnsi="Arial" w:cs="Arial"/>
+          <w:color w:val="000000"/>
+          <w:sz w:val="28"/>
+          <w:szCs w:val="28"/>
+          <w:shd w:val="clear" w:color="auto" w:fill="FFFFFF"/>
           <w:lang w:val="en-US"/>
         </w:rPr>
       </w:pPr>
       <w:r>
         <w:rPr>
-          <w:sz w:val="28"/>
-          <w:szCs w:val="28"/>
-          <w:lang w:val="en-US"/>
+          <w:rFonts w:ascii="Arial" w:hAnsi="Arial" w:cs="Arial"/>
+          <w:color w:val="000000"/>
+          <w:sz w:val="28"/>
+          <w:szCs w:val="28"/>
+          <w:shd w:val="clear" w:color="auto" w:fill="FFFFFF"/>
+          <w:lang w:val="en-US"/>
+        </w:rPr>
+        <w:t>{#</w:t>
+      </w:r>
+      <w:proofErr w:type="spellStart"/>
+      <w:r>
+        <w:rPr>
+          <w:rFonts w:ascii="Arial" w:hAnsi="Arial" w:cs="Arial"/>
+          <w:color w:val="000000"/>
+          <w:sz w:val="28"/>
+          <w:szCs w:val="28"/>
+          <w:shd w:val="clear" w:color="auto" w:fill="FFFFFF"/>
+          <w:lang w:val="en-US"/>
+        </w:rPr>
+        <w:t>hasComments</w:t>
+      </w:r>
+      <w:proofErr w:type="spellEnd"/>
+      <w:r>
+        <w:rPr>
+          <w:rFonts w:ascii="Arial" w:hAnsi="Arial" w:cs="Arial"/>
+          <w:color w:val="000000"/>
+          <w:sz w:val="28"/>
+          <w:szCs w:val="28"/>
+          <w:shd w:val="clear" w:color="auto" w:fill="FFFFFF"/>
+          <w:lang w:val="en-US"/>
+        </w:rPr>
+        <w:t>}</w:t>
+      </w:r>
+      <w:r>
+        <w:rPr>
+          <w:rFonts w:ascii="Arial" w:hAnsi="Arial" w:cs="Arial"/>
+          <w:color w:val="000000"/>
+          <w:sz w:val="28"/>
+          <w:szCs w:val="28"/>
+          <w:shd w:val="clear" w:color="auto" w:fill="FFFFFF"/>
+        </w:rPr>
+        <w:t>с</w:t>
+      </w:r>
+      <w:r>
+        <w:rPr>
+          <w:rFonts w:ascii="Arial" w:hAnsi="Arial" w:cs="Arial"/>
+          <w:color w:val="000000"/>
+          <w:sz w:val="28"/>
+          <w:szCs w:val="28"/>
+          <w:shd w:val="clear" w:color="auto" w:fill="FFFFFF"/>
+          <w:lang w:val="en-US"/>
+        </w:rPr>
+        <w:t xml:space="preserve"> </w:t>
+      </w:r>
+      <w:r>
+        <w:rPr>
+          <w:rFonts w:ascii="Arial" w:hAnsi="Arial" w:cs="Arial"/>
+          <w:color w:val="000000"/>
+          <w:sz w:val="28"/>
+          <w:szCs w:val="28"/>
+          <w:shd w:val="clear" w:color="auto" w:fill="FFFFFF"/>
+        </w:rPr>
+        <w:t>замечаниями</w:t>
+      </w:r>
+      <w:r>
+        <w:rPr>
+          <w:rFonts w:ascii="Arial" w:hAnsi="Arial" w:cs="Arial"/>
+          <w:color w:val="000000"/>
+          <w:sz w:val="28"/>
+          <w:szCs w:val="28"/>
+          <w:shd w:val="clear" w:color="auto" w:fill="FFFFFF"/>
+          <w:lang w:val="en-US"/>
+        </w:rPr>
+        <w:t>: {#</w:t>
+      </w:r>
+      <w:r>
+        <w:rPr>
+          <w:rFonts w:ascii="Arial" w:hAnsi="Arial" w:cs="Arial"/>
+          <w:color w:val="000000"/>
+          <w:sz w:val="28"/>
+          <w:szCs w:val="28"/>
+          <w:shd w:val="clear" w:color="auto" w:fill="FFFFFF"/>
+          <w:lang w:val="en-US"/>
+        </w:rPr>
+        <w:t>comments</w:t>
+      </w:r>
+      <w:r>
+        <w:rPr>
+          <w:rFonts w:ascii="Arial" w:hAnsi="Arial" w:cs="Arial"/>
+          <w:color w:val="000000"/>
+          <w:sz w:val="28"/>
+          <w:szCs w:val="28"/>
+          <w:shd w:val="clear" w:color="auto" w:fill="FFFFFF"/>
+          <w:lang w:val="en-US"/>
+        </w:rPr>
+        <w:t>}{</w:t>
+      </w:r>
+      <w:r>
+        <w:rPr>
+          <w:rFonts w:ascii="Arial" w:hAnsi="Arial" w:cs="Arial"/>
+          <w:color w:val="000000"/>
+          <w:sz w:val="28"/>
+          <w:szCs w:val="28"/>
+          <w:shd w:val="clear" w:color="auto" w:fill="FFFFFF"/>
+          <w:lang w:val="en-US"/>
+        </w:rPr>
+        <w:t>value</w:t>
+      </w:r>
+      <w:r>
+        <w:rPr>
+          <w:rFonts w:ascii="Arial" w:hAnsi="Arial" w:cs="Arial"/>
+          <w:color w:val="000000"/>
+          <w:sz w:val="28"/>
+          <w:szCs w:val="28"/>
+          <w:shd w:val="clear" w:color="auto" w:fill="FFFFFF"/>
+          <w:lang w:val="en-US"/>
+        </w:rPr>
+        <w:t>}{/</w:t>
+      </w:r>
+      <w:r>
+        <w:rPr>
+          <w:rFonts w:ascii="Arial" w:hAnsi="Arial" w:cs="Arial"/>
+          <w:color w:val="000000"/>
+          <w:sz w:val="28"/>
+          <w:szCs w:val="28"/>
+          <w:shd w:val="clear" w:color="auto" w:fill="FFFFFF"/>
+          <w:lang w:val="en-US"/>
+        </w:rPr>
+        <w:t>comments</w:t>
+      </w:r>
+      <w:r>
+        <w:rPr>
+          <w:rFonts w:ascii="Arial" w:hAnsi="Arial" w:cs="Arial"/>
+          <w:color w:val="000000"/>
+          <w:sz w:val="28"/>
+          <w:szCs w:val="28"/>
+          <w:shd w:val="clear" w:color="auto" w:fill="FFFFFF"/>
+          <w:lang w:val="en-US"/>
+        </w:rPr>
+        <w:t>}</w:t>
+      </w:r>
+      <w:r>
+        <w:rPr>
+          <w:rFonts w:ascii="Arial" w:hAnsi="Arial" w:cs="Arial"/>
+          <w:color w:val="000000"/>
+          <w:sz w:val="28"/>
+          <w:szCs w:val="28"/>
+          <w:shd w:val="clear" w:color="auto" w:fill="FFFFFF"/>
+          <w:lang w:val="en-US"/>
+        </w:rPr>
+        <w:t>{/</w:t>
+      </w:r>
+      <w:r>
+        <w:rPr>
+          <w:rFonts w:ascii="Arial" w:hAnsi="Arial" w:cs="Arial"/>
+          <w:color w:val="000000"/>
+          <w:sz w:val="28"/>
+          <w:szCs w:val="28"/>
+          <w:shd w:val="clear" w:color="auto" w:fill="FFFFFF"/>
+          <w:lang w:val="en-US"/>
+        </w:rPr>
+        <w:t>hasComments</w:t>
+      </w:r>
+      <w:r>
+        <w:rPr>
+          <w:rFonts w:ascii="Arial" w:hAnsi="Arial" w:cs="Arial"/>
+          <w:color w:val="000000"/>
+          <w:sz w:val="28"/>
+          <w:szCs w:val="28"/>
+          <w:shd w:val="clear" w:color="auto" w:fill="FFFFFF"/>
+          <w:lang w:val="en-US"/>
+        </w:rPr>
+        <w:t>}</w:t>
+      </w:r>
+      <w:bookmarkStart w:id="0" w:name="_GoBack"/>
+      <w:bookmarkEnd w:id="0"/>
+    </w:p>
+    <w:p>
+      <w:pPr>
+        <w:rPr>
+          <w:rFonts w:ascii="Arial" w:hAnsi="Arial" w:cs="Arial"/>
+          <w:color w:val="000000"/>
+          <w:sz w:val="28"/>
+          <w:szCs w:val="28"/>
+          <w:shd w:val="clear" w:color="auto" w:fill="FFFFFF"/>
+        </w:rPr>
+      </w:pPr>
+      <w:r>
+        <w:rPr>
+          <w:sz w:val="28"/>
+          <w:szCs w:val="28"/>
         </w:rPr>
         <w:t>{</w:t>
       </w:r>
-      <w:proofErr w:type="gramStart"/>
       <w:r>
         <w:rPr>
           <w:sz w:val="28"/>
@@ -817,12 +1467,10 @@
         </w:rPr>
         <w:t>date</w:t>
       </w:r>
-      <w:proofErr w:type="gramEnd"/>
-      <w:r>
-        <w:rPr>
-          <w:sz w:val="28"/>
-          <w:szCs w:val="28"/>
-          <w:lang w:val="en-US"/>
+      <w:r>
+        <w:rPr>
+          <w:sz w:val="28"/>
+          <w:szCs w:val="28"/>
         </w:rPr>
         <w:t xml:space="preserve">} </w:t>
       </w:r>
@@ -837,9 +1485,23 @@
         <w:rPr>
           <w:sz w:val="28"/>
           <w:szCs w:val="28"/>
-          <w:lang w:val="en-US"/>
-        </w:rPr>
-        <w:t>: {name}________________</w:t>
+        </w:rPr>
+        <w:t>: {</w:t>
+      </w:r>
+      <w:r>
+        <w:rPr>
+          <w:sz w:val="28"/>
+          <w:szCs w:val="28"/>
+          <w:lang w:val="en-US"/>
+        </w:rPr>
+        <w:t>name</w:t>
+      </w:r>
+      <w:r>
+        <w:rPr>
+          <w:sz w:val="28"/>
+          <w:szCs w:val="28"/>
+        </w:rPr>
+        <w:t>}________________</w:t>
       </w:r>
     </w:p>
     <w:sectPr>
@@ -1522,7 +2184,7 @@
 </file>
 
 <file path=customXml/itemProps1.xml><?xml version="1.0" encoding="utf-8"?>
-<ds:datastoreItem xmlns:ds="http://schemas.openxmlformats.org/officeDocument/2006/customXml" ds:itemID="{09F01D95-D8DB-4455-A276-5B32B17BF797}">
+<ds:datastoreItem xmlns:ds="http://schemas.openxmlformats.org/officeDocument/2006/customXml" ds:itemID="{A3B78CA6-A961-442B-89E3-5CB36743BC36}">
   <ds:schemaRefs>
     <ds:schemaRef ds:uri="http://schemas.openxmlformats.org/officeDocument/2006/bibliography"/>
   </ds:schemaRefs>

</xml_diff>

<commit_message>
fix (docx file) refactor docx files
</commit_message>
<xml_diff>
--- a/src/assets/files/raport.docx
+++ b/src/assets/files/raport.docx
@@ -47,7 +47,7 @@
           <w:szCs w:val="36"/>
           <w:shd w:val="clear" w:color="auto" w:fill="FFFFFF"/>
         </w:rPr>
-        <w:t>Нилову С.А.</w:t>
+        <w:t>Красникову С.В.</w:t>
       </w:r>
       <w:r>
         <w:rPr>
@@ -104,6 +104,8 @@
         </w:rPr>
         <w:br/>
       </w:r>
+      <w:bookmarkStart w:id="0" w:name="_GoBack"/>
+      <w:bookmarkEnd w:id="0"/>
     </w:p>
     <w:p>
       <w:pPr>
@@ -137,7 +139,6 @@
           <w:sz w:val="28"/>
           <w:szCs w:val="28"/>
           <w:shd w:val="clear" w:color="auto" w:fill="FFFFFF"/>
-          <w:lang w:val="en-US"/>
         </w:rPr>
       </w:pPr>
       <w:r>
@@ -1287,6 +1288,7 @@
         <w:t>hasComments</w:t>
       </w:r>
       <w:proofErr w:type="spellEnd"/>
+      <w:proofErr w:type="gramStart"/>
       <w:r>
         <w:rPr>
           <w:rFonts w:ascii="Arial" w:hAnsi="Arial" w:cs="Arial"/>
@@ -1308,6 +1310,7 @@
         </w:rPr>
         <w:t>с</w:t>
       </w:r>
+      <w:proofErr w:type="gramEnd"/>
       <w:r>
         <w:rPr>
           <w:rFonts w:ascii="Arial" w:hAnsi="Arial" w:cs="Arial"/>
@@ -1415,18 +1418,7 @@
           <w:shd w:val="clear" w:color="auto" w:fill="FFFFFF"/>
           <w:lang w:val="en-US"/>
         </w:rPr>
-        <w:t>{/</w:t>
-      </w:r>
-      <w:r>
-        <w:rPr>
-          <w:rFonts w:ascii="Arial" w:hAnsi="Arial" w:cs="Arial"/>
-          <w:color w:val="000000"/>
-          <w:sz w:val="28"/>
-          <w:szCs w:val="28"/>
-          <w:shd w:val="clear" w:color="auto" w:fill="FFFFFF"/>
-          <w:lang w:val="en-US"/>
-        </w:rPr>
-        <w:t>hasComments</w:t>
+        <w:t>{/hasComments</w:t>
       </w:r>
       <w:r>
         <w:rPr>
@@ -1439,8 +1431,6 @@
         </w:rPr>
         <w:t>}</w:t>
       </w:r>
-      <w:bookmarkStart w:id="0" w:name="_GoBack"/>
-      <w:bookmarkEnd w:id="0"/>
     </w:p>
     <w:p>
       <w:pPr>
@@ -2184,7 +2174,7 @@
 </file>
 
 <file path=customXml/itemProps1.xml><?xml version="1.0" encoding="utf-8"?>
-<ds:datastoreItem xmlns:ds="http://schemas.openxmlformats.org/officeDocument/2006/customXml" ds:itemID="{A3B78CA6-A961-442B-89E3-5CB36743BC36}">
+<ds:datastoreItem xmlns:ds="http://schemas.openxmlformats.org/officeDocument/2006/customXml" ds:itemID="{C4BF5AE1-F010-4832-829E-0F8878391AF0}">
   <ds:schemaRefs>
     <ds:schemaRef ds:uri="http://schemas.openxmlformats.org/officeDocument/2006/bibliography"/>
   </ds:schemaRefs>

</xml_diff>